<commit_message>
Dot product and scalar added
</commit_message>
<xml_diff>
--- a/LaboratorioVectores3.docx
+++ b/LaboratorioVectores3.docx
@@ -2,125 +2,913 @@
 <file path=word/document.xml><?xml version="1.0" encoding="utf-8"?>
 <w:document xmlns:wpc="http://schemas.microsoft.com/office/word/2010/wordprocessingCanvas" xmlns:cx="http://schemas.microsoft.com/office/drawing/2014/chartex" xmlns:cx1="http://schemas.microsoft.com/office/drawing/2015/9/8/chartex" xmlns:cx2="http://schemas.microsoft.com/office/drawing/2015/10/21/chartex" xmlns:cx3="http://schemas.microsoft.com/office/drawing/2016/5/9/chartex" xmlns:cx4="http://schemas.microsoft.com/office/drawing/2016/5/10/chartex" xmlns:cx5="http://schemas.microsoft.com/office/drawing/2016/5/11/chartex" xmlns:cx6="http://schemas.microsoft.com/office/drawing/2016/5/12/chartex" xmlns:cx7="http://schemas.microsoft.com/office/drawing/2016/5/13/chartex" xmlns:cx8="http://schemas.microsoft.com/office/drawing/2016/5/14/chartex" xmlns:mc="http://schemas.openxmlformats.org/markup-compatibility/2006" xmlns:aink="http://schemas.microsoft.com/office/drawing/2016/ink" xmlns:am3d="http://schemas.microsoft.com/office/drawing/2017/model3d" xmlns:o="urn:schemas-microsoft-com:office:office" xmlns:oel="http://schemas.microsoft.com/office/2019/extlst" xmlns:r="http://schemas.openxmlformats.org/officeDocument/2006/relationships" xmlns:m="http://schemas.openxmlformats.org/officeDocument/2006/math" xmlns:v="urn:schemas-microsoft-com:vml" xmlns:wp14="http://schemas.microsoft.com/office/word/2010/wordprocessingDrawing" xmlns:wp="http://schemas.openxmlformats.org/drawingml/2006/wordprocessingDrawing" xmlns:w10="urn:schemas-microsoft-com:office:word" xmlns:w="http://schemas.openxmlformats.org/wordprocessingml/2006/main" xmlns:w14="http://schemas.microsoft.com/office/word/2010/wordml" xmlns:w15="http://schemas.microsoft.com/office/word/2012/wordml" xmlns:w16cex="http://schemas.microsoft.com/office/word/2018/wordml/cex" xmlns:w16cid="http://schemas.microsoft.com/office/word/2016/wordml/cid" xmlns:w16="http://schemas.microsoft.com/office/word/2018/wordml" xmlns:w16du="http://schemas.microsoft.com/office/word/2023/wordml/word16du" xmlns:w16sdtdh="http://schemas.microsoft.com/office/word/2020/wordml/sdtdatahash" xmlns:w16se="http://schemas.microsoft.com/office/word/2015/wordml/symex" xmlns:wpg="http://schemas.microsoft.com/office/word/2010/wordprocessingGroup" xmlns:wpi="http://schemas.microsoft.com/office/word/2010/wordprocessingInk" xmlns:wne="http://schemas.microsoft.com/office/word/2006/wordml" xmlns:wps="http://schemas.microsoft.com/office/word/2010/wordprocessingShape" mc:Ignorable="w14 w15 w16se w16cid w16 w16cex w16sdtdh wp14">
   <w:body>
-    <w:p>
-      <w:r>
-        <w:t xml:space="preserve">Laboratorio 3 </w:t>
-      </w:r>
-      <w:r>
-        <w:t>–</w:t>
-      </w:r>
-      <w:r>
-        <w:t xml:space="preserve"> Vectores</w:t>
-      </w:r>
-    </w:p>
-    <w:p>
-      <w:r>
-        <w:t>Diego Arredondo</w:t>
-      </w:r>
-    </w:p>
-    <w:p>
-      <w:r>
-        <w:t>Randy Venegas</w:t>
-      </w:r>
-    </w:p>
-    <w:p>
-      <w:r>
+    <w:tbl>
+      <w:tblPr>
+        <w:tblW w:w="0" w:type="auto"/>
+        <w:tblCellMar>
+          <w:top w:w="15" w:type="dxa"/>
+          <w:left w:w="15" w:type="dxa"/>
+          <w:bottom w:w="15" w:type="dxa"/>
+          <w:right w:w="15" w:type="dxa"/>
+        </w:tblCellMar>
+        <w:tblLook w:val="04A0" w:firstRow="1" w:lastRow="0" w:firstColumn="1" w:lastColumn="0" w:noHBand="0" w:noVBand="1"/>
+      </w:tblPr>
+      <w:tblGrid>
+        <w:gridCol w:w="2424"/>
+        <w:gridCol w:w="5605"/>
+      </w:tblGrid>
+      <w:tr>
+        <w:trPr>
+          <w:trHeight w:val="1133"/>
+        </w:trPr>
+        <w:tc>
+          <w:tcPr>
+            <w:tcW w:w="0" w:type="auto"/>
+            <w:tcMar>
+              <w:top w:w="0" w:type="dxa"/>
+              <w:left w:w="115" w:type="dxa"/>
+              <w:bottom w:w="0" w:type="dxa"/>
+              <w:right w:w="115" w:type="dxa"/>
+            </w:tcMar>
+            <w:vAlign w:val="center"/>
+            <w:hideMark/>
+          </w:tcPr>
+          <w:p>
+            <w:pPr>
+              <w:spacing w:after="0" w:line="240" w:lineRule="auto"/>
+              <w:ind w:right="874"/>
+              <w:jc w:val="both"/>
+              <w:rPr>
+                <w:rFonts w:ascii="Arial" w:eastAsia="Times New Roman" w:hAnsi="Arial" w:cs="Arial"/>
+                <w:sz w:val="24"/>
+                <w:szCs w:val="24"/>
+                <w:lang w:eastAsia="es-GT"/>
+              </w:rPr>
+            </w:pPr>
+            <w:r>
+              <w:rPr>
+                <w:rFonts w:ascii="Arial" w:eastAsia="Times New Roman" w:hAnsi="Arial" w:cs="Arial"/>
+                <w:noProof/>
+                <w:color w:val="000000"/>
+                <w:bdr w:val="none" w:sz="0" w:space="0" w:color="auto" w:frame="1"/>
+                <w:lang w:eastAsia="es-GT"/>
+              </w:rPr>
+              <w:drawing>
+                <wp:inline distT="0" distB="0" distL="0" distR="0" wp14:anchorId="335B0D91" wp14:editId="47245395">
+                  <wp:extent cx="830580" cy="1219200"/>
+                  <wp:effectExtent l="0" t="0" r="7620" b="0"/>
+                  <wp:docPr id="4" name="Picture 4" descr="Logo UVG- Colores"/>
+                  <wp:cNvGraphicFramePr>
+                    <a:graphicFrameLocks xmlns:a="http://schemas.openxmlformats.org/drawingml/2006/main" noChangeAspect="1"/>
+                  </wp:cNvGraphicFramePr>
+                  <a:graphic xmlns:a="http://schemas.openxmlformats.org/drawingml/2006/main">
+                    <a:graphicData uri="http://schemas.openxmlformats.org/drawingml/2006/picture">
+                      <pic:pic xmlns:pic="http://schemas.openxmlformats.org/drawingml/2006/picture">
+                        <pic:nvPicPr>
+                          <pic:cNvPr id="0" name="Picture 1" descr="Logo UVG- Colores"/>
+                          <pic:cNvPicPr>
+                            <a:picLocks noChangeAspect="1" noChangeArrowheads="1"/>
+                          </pic:cNvPicPr>
+                        </pic:nvPicPr>
+                        <pic:blipFill>
+                          <a:blip r:embed="rId4" cstate="print">
+                            <a:extLst>
+                              <a:ext uri="{28A0092B-C50C-407E-A947-70E740481C1C}">
+                                <a14:useLocalDpi xmlns:a14="http://schemas.microsoft.com/office/drawing/2010/main" val="0"/>
+                              </a:ext>
+                            </a:extLst>
+                          </a:blip>
+                          <a:srcRect/>
+                          <a:stretch>
+                            <a:fillRect/>
+                          </a:stretch>
+                        </pic:blipFill>
+                        <pic:spPr bwMode="auto">
+                          <a:xfrm>
+                            <a:off x="0" y="0"/>
+                            <a:ext cx="830580" cy="1219200"/>
+                          </a:xfrm>
+                          <a:prstGeom prst="rect">
+                            <a:avLst/>
+                          </a:prstGeom>
+                          <a:noFill/>
+                          <a:ln>
+                            <a:noFill/>
+                          </a:ln>
+                        </pic:spPr>
+                      </pic:pic>
+                    </a:graphicData>
+                  </a:graphic>
+                </wp:inline>
+              </w:drawing>
+            </w:r>
+          </w:p>
+        </w:tc>
+        <w:tc>
+          <w:tcPr>
+            <w:tcW w:w="0" w:type="auto"/>
+            <w:tcMar>
+              <w:top w:w="0" w:type="dxa"/>
+              <w:left w:w="115" w:type="dxa"/>
+              <w:bottom w:w="0" w:type="dxa"/>
+              <w:right w:w="115" w:type="dxa"/>
+            </w:tcMar>
+            <w:vAlign w:val="center"/>
+            <w:hideMark/>
+          </w:tcPr>
+          <w:p>
+            <w:pPr>
+              <w:spacing w:after="0" w:line="240" w:lineRule="auto"/>
+              <w:ind w:right="874"/>
+              <w:rPr>
+                <w:rFonts w:ascii="Arial" w:eastAsia="Times New Roman" w:hAnsi="Arial" w:cs="Arial"/>
+                <w:sz w:val="24"/>
+                <w:szCs w:val="24"/>
+                <w:lang w:eastAsia="es-GT"/>
+              </w:rPr>
+            </w:pPr>
+            <w:r>
+              <w:rPr>
+                <w:rFonts w:ascii="Arial" w:eastAsia="Times New Roman" w:hAnsi="Arial" w:cs="Arial"/>
+                <w:color w:val="000000"/>
+                <w:lang w:eastAsia="es-GT"/>
+              </w:rPr>
+              <w:t>Universidad del Valle de Guatemala</w:t>
+            </w:r>
+          </w:p>
+          <w:p>
+            <w:pPr>
+              <w:spacing w:after="0" w:line="240" w:lineRule="auto"/>
+              <w:ind w:right="874"/>
+              <w:rPr>
+                <w:rFonts w:ascii="Arial" w:eastAsia="Times New Roman" w:hAnsi="Arial" w:cs="Arial"/>
+                <w:sz w:val="24"/>
+                <w:szCs w:val="24"/>
+                <w:lang w:eastAsia="es-GT"/>
+              </w:rPr>
+            </w:pPr>
+            <w:r>
+              <w:rPr>
+                <w:rFonts w:ascii="Arial" w:eastAsia="Times New Roman" w:hAnsi="Arial" w:cs="Arial"/>
+                <w:color w:val="000000"/>
+                <w:lang w:eastAsia="es-GT"/>
+              </w:rPr>
+              <w:t>Facultad de Ingeniería</w:t>
+            </w:r>
+          </w:p>
+          <w:p>
+            <w:pPr>
+              <w:spacing w:after="0" w:line="240" w:lineRule="auto"/>
+              <w:ind w:right="874"/>
+              <w:rPr>
+                <w:rFonts w:ascii="Arial" w:eastAsia="Times New Roman" w:hAnsi="Arial" w:cs="Arial"/>
+                <w:sz w:val="24"/>
+                <w:szCs w:val="24"/>
+                <w:lang w:eastAsia="es-GT"/>
+              </w:rPr>
+            </w:pPr>
+            <w:r>
+              <w:rPr>
+                <w:rFonts w:ascii="Arial" w:eastAsia="Times New Roman" w:hAnsi="Arial" w:cs="Arial"/>
+                <w:color w:val="000000"/>
+                <w:lang w:eastAsia="es-GT"/>
+              </w:rPr>
+              <w:t>Departamento de Ciencias de la Computación</w:t>
+            </w:r>
+          </w:p>
+          <w:p>
+            <w:pPr>
+              <w:spacing w:after="0" w:line="240" w:lineRule="auto"/>
+              <w:ind w:right="874"/>
+              <w:rPr>
+                <w:rFonts w:ascii="Arial" w:eastAsia="Times New Roman" w:hAnsi="Arial" w:cs="Arial"/>
+                <w:sz w:val="24"/>
+                <w:szCs w:val="24"/>
+                <w:lang w:eastAsia="es-GT"/>
+              </w:rPr>
+            </w:pPr>
+            <w:r>
+              <w:rPr>
+                <w:rFonts w:ascii="Arial" w:eastAsia="Times New Roman" w:hAnsi="Arial" w:cs="Arial"/>
+                <w:color w:val="000000"/>
+                <w:lang w:eastAsia="es-GT"/>
+              </w:rPr>
+              <w:t>CC3069 Computación Paralela y Distribuida</w:t>
+            </w:r>
+          </w:p>
+          <w:p>
+            <w:pPr>
+              <w:spacing w:after="0" w:line="240" w:lineRule="auto"/>
+              <w:ind w:right="874"/>
+              <w:rPr>
+                <w:rFonts w:ascii="Arial" w:eastAsia="Times New Roman" w:hAnsi="Arial" w:cs="Arial"/>
+                <w:sz w:val="24"/>
+                <w:szCs w:val="24"/>
+                <w:lang w:eastAsia="es-GT"/>
+              </w:rPr>
+            </w:pPr>
+            <w:r>
+              <w:rPr>
+                <w:rFonts w:ascii="Arial" w:eastAsia="Times New Roman" w:hAnsi="Arial" w:cs="Arial"/>
+                <w:color w:val="000000"/>
+                <w:lang w:eastAsia="es-GT"/>
+              </w:rPr>
+              <w:t>Catedrático: Miguel Novella</w:t>
+            </w:r>
+            <w:r>
+              <w:rPr>
+                <w:rFonts w:ascii="Arial" w:eastAsia="Times New Roman" w:hAnsi="Arial" w:cs="Arial"/>
+                <w:color w:val="000000"/>
+                <w:lang w:eastAsia="es-GT"/>
+              </w:rPr>
+              <w:br/>
+              <w:t>Ciclo 1 de 2023</w:t>
+            </w:r>
+          </w:p>
+        </w:tc>
+      </w:tr>
+    </w:tbl>
+    <w:p>
+      <w:pPr>
+        <w:spacing w:after="240" w:line="240" w:lineRule="auto"/>
+        <w:jc w:val="center"/>
+        <w:rPr>
+          <w:rFonts w:ascii="Arial" w:eastAsia="Times New Roman" w:hAnsi="Arial" w:cs="Arial"/>
+          <w:sz w:val="24"/>
+          <w:szCs w:val="24"/>
+          <w:lang w:eastAsia="es-GT"/>
+        </w:rPr>
+      </w:pPr>
+      <w:r>
+        <w:rPr>
+          <w:rFonts w:ascii="Arial" w:eastAsia="Times New Roman" w:hAnsi="Arial" w:cs="Arial"/>
+          <w:sz w:val="24"/>
+          <w:szCs w:val="24"/>
+          <w:lang w:eastAsia="es-GT"/>
+        </w:rPr>
+        <w:br/>
+      </w:r>
+      <w:r>
+        <w:rPr>
+          <w:rFonts w:ascii="Arial" w:eastAsia="Times New Roman" w:hAnsi="Arial" w:cs="Arial"/>
+          <w:sz w:val="24"/>
+          <w:szCs w:val="24"/>
+          <w:lang w:eastAsia="es-GT"/>
+        </w:rPr>
+        <w:br/>
+      </w:r>
+      <w:r>
+        <w:rPr>
+          <w:rFonts w:ascii="Arial" w:eastAsia="Times New Roman" w:hAnsi="Arial" w:cs="Arial"/>
+          <w:sz w:val="24"/>
+          <w:szCs w:val="24"/>
+          <w:lang w:eastAsia="es-GT"/>
+        </w:rPr>
+        <w:br/>
+      </w:r>
+      <w:r>
+        <w:rPr>
+          <w:rFonts w:ascii="Arial" w:eastAsia="Times New Roman" w:hAnsi="Arial" w:cs="Arial"/>
+          <w:sz w:val="24"/>
+          <w:szCs w:val="24"/>
+          <w:lang w:eastAsia="es-GT"/>
+        </w:rPr>
+        <w:br/>
+      </w:r>
+      <w:r>
+        <w:rPr>
+          <w:rFonts w:ascii="Arial" w:eastAsia="Times New Roman" w:hAnsi="Arial" w:cs="Arial"/>
+          <w:sz w:val="24"/>
+          <w:szCs w:val="24"/>
+          <w:lang w:eastAsia="es-GT"/>
+        </w:rPr>
+        <w:br/>
+      </w:r>
+      <w:r>
+        <w:rPr>
+          <w:rFonts w:ascii="Arial" w:eastAsia="Times New Roman" w:hAnsi="Arial" w:cs="Arial"/>
+          <w:sz w:val="24"/>
+          <w:szCs w:val="24"/>
+          <w:lang w:eastAsia="es-GT"/>
+        </w:rPr>
+        <w:br/>
+      </w:r>
+      <w:r>
+        <w:rPr>
+          <w:rFonts w:ascii="Arial" w:eastAsia="Times New Roman" w:hAnsi="Arial" w:cs="Arial"/>
+          <w:sz w:val="24"/>
+          <w:szCs w:val="24"/>
+          <w:lang w:eastAsia="es-GT"/>
+        </w:rPr>
+        <w:br/>
+      </w:r>
+      <w:r>
+        <w:rPr>
+          <w:rFonts w:ascii="Arial" w:eastAsia="Times New Roman" w:hAnsi="Arial" w:cs="Arial"/>
+          <w:sz w:val="24"/>
+          <w:szCs w:val="24"/>
+          <w:lang w:eastAsia="es-GT"/>
+        </w:rPr>
+        <w:br/>
+      </w:r>
+      <w:r>
+        <w:rPr>
+          <w:rFonts w:ascii="Arial" w:eastAsia="Times New Roman" w:hAnsi="Arial" w:cs="Arial"/>
+          <w:sz w:val="24"/>
+          <w:szCs w:val="24"/>
+          <w:lang w:eastAsia="es-GT"/>
+        </w:rPr>
+        <w:br/>
+      </w:r>
+      <w:r>
+        <w:rPr>
+          <w:rFonts w:ascii="Arial" w:eastAsia="Times New Roman" w:hAnsi="Arial" w:cs="Arial"/>
+          <w:sz w:val="24"/>
+          <w:szCs w:val="24"/>
+          <w:lang w:eastAsia="es-GT"/>
+        </w:rPr>
+        <w:br/>
+      </w:r>
+      <w:r>
+        <w:rPr>
+          <w:rFonts w:ascii="Arial" w:eastAsia="Times New Roman" w:hAnsi="Arial" w:cs="Arial"/>
+          <w:b/>
+          <w:bCs/>
+          <w:color w:val="000000"/>
+          <w:sz w:val="40"/>
+          <w:szCs w:val="40"/>
+          <w:lang w:eastAsia="es-GT"/>
+        </w:rPr>
+        <w:t>Laboratorio #3</w:t>
+      </w:r>
+    </w:p>
+    <w:p>
+      <w:pPr>
+        <w:spacing w:after="240" w:line="240" w:lineRule="auto"/>
+        <w:jc w:val="center"/>
+        <w:rPr>
+          <w:rFonts w:ascii="Arial" w:eastAsia="Times New Roman" w:hAnsi="Arial" w:cs="Arial"/>
+          <w:sz w:val="24"/>
+          <w:szCs w:val="24"/>
+          <w:lang w:eastAsia="es-GT"/>
+        </w:rPr>
+      </w:pPr>
+      <w:r>
+        <w:rPr>
+          <w:rFonts w:ascii="Arial" w:eastAsia="Times New Roman" w:hAnsi="Arial" w:cs="Arial"/>
+          <w:b/>
+          <w:bCs/>
+          <w:color w:val="000000"/>
+          <w:sz w:val="40"/>
+          <w:szCs w:val="40"/>
+          <w:lang w:eastAsia="es-GT"/>
+        </w:rPr>
+        <w:t>Vectores</w:t>
+      </w:r>
+      <w:r>
+        <w:rPr>
+          <w:rFonts w:ascii="Arial" w:eastAsia="Times New Roman" w:hAnsi="Arial" w:cs="Arial"/>
+          <w:sz w:val="24"/>
+          <w:szCs w:val="24"/>
+          <w:lang w:eastAsia="es-GT"/>
+        </w:rPr>
+        <w:br/>
+      </w:r>
+      <w:r>
+        <w:rPr>
+          <w:rFonts w:ascii="Arial" w:eastAsia="Times New Roman" w:hAnsi="Arial" w:cs="Arial"/>
+          <w:sz w:val="24"/>
+          <w:szCs w:val="24"/>
+          <w:lang w:eastAsia="es-GT"/>
+        </w:rPr>
+        <w:br/>
+      </w:r>
+      <w:r>
+        <w:rPr>
+          <w:rFonts w:ascii="Arial" w:eastAsia="Times New Roman" w:hAnsi="Arial" w:cs="Arial"/>
+          <w:sz w:val="24"/>
+          <w:szCs w:val="24"/>
+          <w:lang w:eastAsia="es-GT"/>
+        </w:rPr>
+        <w:br/>
+      </w:r>
+      <w:r>
+        <w:rPr>
+          <w:rFonts w:ascii="Arial" w:eastAsia="Times New Roman" w:hAnsi="Arial" w:cs="Arial"/>
+          <w:sz w:val="24"/>
+          <w:szCs w:val="24"/>
+          <w:lang w:eastAsia="es-GT"/>
+        </w:rPr>
+        <w:br/>
+      </w:r>
+      <w:r>
+        <w:rPr>
+          <w:rFonts w:ascii="Arial" w:eastAsia="Times New Roman" w:hAnsi="Arial" w:cs="Arial"/>
+          <w:sz w:val="24"/>
+          <w:szCs w:val="24"/>
+          <w:lang w:eastAsia="es-GT"/>
+        </w:rPr>
+        <w:br/>
+      </w:r>
+      <w:r>
+        <w:rPr>
+          <w:rFonts w:ascii="Arial" w:eastAsia="Times New Roman" w:hAnsi="Arial" w:cs="Arial"/>
+          <w:sz w:val="24"/>
+          <w:szCs w:val="24"/>
+          <w:lang w:eastAsia="es-GT"/>
+        </w:rPr>
+        <w:br/>
+      </w:r>
+      <w:r>
+        <w:rPr>
+          <w:rFonts w:ascii="Arial" w:eastAsia="Times New Roman" w:hAnsi="Arial" w:cs="Arial"/>
+          <w:sz w:val="24"/>
+          <w:szCs w:val="24"/>
+          <w:lang w:eastAsia="es-GT"/>
+        </w:rPr>
+        <w:br/>
+      </w:r>
+      <w:r>
+        <w:rPr>
+          <w:rFonts w:ascii="Arial" w:eastAsia="Times New Roman" w:hAnsi="Arial" w:cs="Arial"/>
+          <w:sz w:val="24"/>
+          <w:szCs w:val="24"/>
+          <w:lang w:eastAsia="es-GT"/>
+        </w:rPr>
+        <w:br/>
+      </w:r>
+      <w:r>
+        <w:rPr>
+          <w:rFonts w:ascii="Arial" w:eastAsia="Times New Roman" w:hAnsi="Arial" w:cs="Arial"/>
+          <w:sz w:val="24"/>
+          <w:szCs w:val="24"/>
+          <w:lang w:eastAsia="es-GT"/>
+        </w:rPr>
+        <w:br/>
+      </w:r>
+    </w:p>
+    <w:p>
+      <w:pPr>
+        <w:spacing w:after="0" w:line="240" w:lineRule="auto"/>
+        <w:ind w:left="4320" w:right="874" w:firstLine="720"/>
+        <w:rPr>
+          <w:rFonts w:ascii="Arial" w:eastAsia="Times New Roman" w:hAnsi="Arial" w:cs="Arial"/>
+          <w:color w:val="000000"/>
+          <w:lang w:eastAsia="es-GT"/>
+        </w:rPr>
+      </w:pPr>
+      <w:r>
+        <w:rPr>
+          <w:rFonts w:ascii="Arial" w:eastAsia="Times New Roman" w:hAnsi="Arial" w:cs="Arial"/>
+          <w:color w:val="000000"/>
+          <w:lang w:eastAsia="es-GT"/>
+        </w:rPr>
+        <w:t>     </w:t>
+      </w:r>
+      <w:r>
+        <w:rPr>
+          <w:rFonts w:ascii="Arial" w:eastAsia="Times New Roman" w:hAnsi="Arial" w:cs="Arial"/>
+          <w:b/>
+          <w:bCs/>
+          <w:color w:val="000000"/>
+          <w:lang w:eastAsia="es-GT"/>
+        </w:rPr>
+        <w:t>      </w:t>
+      </w:r>
+      <w:r>
+        <w:rPr>
+          <w:rFonts w:ascii="Arial" w:eastAsia="Times New Roman" w:hAnsi="Arial" w:cs="Arial"/>
+          <w:color w:val="000000"/>
+          <w:lang w:eastAsia="es-GT"/>
+        </w:rPr>
+        <w:t>Diego Arredondo 19422</w:t>
+      </w:r>
+    </w:p>
+    <w:p>
+      <w:pPr>
+        <w:spacing w:after="0" w:line="240" w:lineRule="auto"/>
+        <w:ind w:left="5040" w:right="874"/>
+        <w:rPr>
+          <w:rFonts w:ascii="Arial" w:eastAsia="Times New Roman" w:hAnsi="Arial" w:cs="Arial"/>
+          <w:sz w:val="24"/>
+          <w:szCs w:val="24"/>
+          <w:lang w:eastAsia="es-GT"/>
+        </w:rPr>
+      </w:pPr>
+      <w:r>
+        <w:rPr>
+          <w:rFonts w:ascii="Arial" w:eastAsia="Times New Roman" w:hAnsi="Arial" w:cs="Arial"/>
+          <w:color w:val="000000"/>
+          <w:lang w:eastAsia="es-GT"/>
+        </w:rPr>
+        <w:t xml:space="preserve">           </w:t>
+      </w:r>
+      <w:r>
+        <w:rPr>
+          <w:rFonts w:ascii="Arial" w:eastAsia="Times New Roman" w:hAnsi="Arial" w:cs="Arial"/>
+          <w:color w:val="000000"/>
+          <w:lang w:eastAsia="es-GT"/>
+        </w:rPr>
+        <w:t xml:space="preserve">Randy Venegas </w:t>
+      </w:r>
+      <w:r>
+        <w:rPr>
+          <w:rFonts w:ascii="Arial" w:eastAsia="Times New Roman" w:hAnsi="Arial" w:cs="Arial"/>
+          <w:color w:val="000000"/>
+          <w:lang w:eastAsia="es-GT"/>
+        </w:rPr>
+        <w:t>18341</w:t>
+      </w:r>
+    </w:p>
+    <w:p>
+      <w:pPr>
+        <w:spacing w:after="0" w:line="240" w:lineRule="auto"/>
+        <w:ind w:left="5040" w:right="874" w:firstLine="720"/>
+        <w:rPr>
+          <w:rFonts w:ascii="Arial" w:eastAsia="Times New Roman" w:hAnsi="Arial" w:cs="Arial"/>
+          <w:sz w:val="24"/>
+          <w:szCs w:val="24"/>
+          <w:lang w:eastAsia="es-GT"/>
+        </w:rPr>
+      </w:pPr>
+      <w:r>
+        <w:rPr>
+          <w:rFonts w:ascii="Arial" w:eastAsia="Times New Roman" w:hAnsi="Arial" w:cs="Arial"/>
+          <w:color w:val="000000"/>
+          <w:lang w:eastAsia="es-GT"/>
+        </w:rPr>
+        <w:br/>
+      </w:r>
+      <w:r>
+        <w:rPr>
+          <w:rFonts w:ascii="Arial" w:eastAsia="Times New Roman" w:hAnsi="Arial" w:cs="Arial"/>
+          <w:color w:val="000000"/>
+          <w:lang w:eastAsia="es-GT"/>
+        </w:rPr>
+        <w:br/>
+      </w:r>
+    </w:p>
+    <w:p>
+      <w:pPr>
+        <w:spacing w:after="0" w:line="240" w:lineRule="auto"/>
+        <w:ind w:right="874"/>
+        <w:jc w:val="center"/>
+        <w:rPr>
+          <w:rFonts w:ascii="Arial" w:eastAsia="Times New Roman" w:hAnsi="Arial" w:cs="Arial"/>
+          <w:sz w:val="24"/>
+          <w:szCs w:val="24"/>
+          <w:lang w:eastAsia="es-GT"/>
+        </w:rPr>
+      </w:pPr>
+      <w:r>
+        <w:rPr>
+          <w:rFonts w:ascii="Arial" w:eastAsia="Times New Roman" w:hAnsi="Arial" w:cs="Arial"/>
+          <w:color w:val="000000"/>
+          <w:lang w:eastAsia="es-GT"/>
+        </w:rPr>
+        <w:tab/>
+      </w:r>
+    </w:p>
+    <w:p>
+      <w:pPr>
+        <w:spacing w:after="240" w:line="240" w:lineRule="auto"/>
+        <w:rPr>
+          <w:rFonts w:ascii="Arial" w:eastAsia="Times New Roman" w:hAnsi="Arial" w:cs="Arial"/>
+          <w:sz w:val="24"/>
+          <w:szCs w:val="24"/>
+          <w:lang w:eastAsia="es-GT"/>
+        </w:rPr>
+      </w:pPr>
+      <w:r>
+        <w:rPr>
+          <w:rFonts w:ascii="Arial" w:eastAsia="Times New Roman" w:hAnsi="Arial" w:cs="Arial"/>
+          <w:sz w:val="24"/>
+          <w:szCs w:val="24"/>
+          <w:lang w:eastAsia="es-GT"/>
+        </w:rPr>
+        <w:br/>
+      </w:r>
+      <w:r>
+        <w:rPr>
+          <w:rFonts w:ascii="Arial" w:eastAsia="Times New Roman" w:hAnsi="Arial" w:cs="Arial"/>
+          <w:sz w:val="24"/>
+          <w:szCs w:val="24"/>
+          <w:lang w:eastAsia="es-GT"/>
+        </w:rPr>
+        <w:br/>
+      </w:r>
+    </w:p>
+    <w:p>
+      <w:pPr>
+        <w:spacing w:after="0" w:line="240" w:lineRule="auto"/>
+        <w:jc w:val="center"/>
+        <w:rPr>
+          <w:rFonts w:ascii="Arial" w:eastAsia="Times New Roman" w:hAnsi="Arial" w:cs="Arial"/>
+          <w:sz w:val="24"/>
+          <w:szCs w:val="24"/>
+          <w:lang w:eastAsia="es-GT"/>
+        </w:rPr>
+      </w:pPr>
+      <w:r>
+        <w:rPr>
+          <w:rFonts w:ascii="Arial" w:eastAsia="Times New Roman" w:hAnsi="Arial" w:cs="Arial"/>
+          <w:color w:val="000000"/>
+          <w:lang w:eastAsia="es-GT"/>
+        </w:rPr>
+        <w:t>Guatemala, 19 de abril de 2023</w:t>
+      </w:r>
+    </w:p>
+    <w:p>
+      <w:pPr>
+        <w:rPr>
+          <w:rFonts w:ascii="Arial" w:hAnsi="Arial" w:cs="Arial"/>
+        </w:rPr>
+      </w:pPr>
+      <w:r>
+        <w:rPr>
+          <w:rFonts w:ascii="Arial" w:hAnsi="Arial" w:cs="Arial"/>
+        </w:rPr>
+        <w:br w:type="page"/>
+      </w:r>
+    </w:p>
+    <w:p>
+      <w:pPr>
+        <w:jc w:val="both"/>
+        <w:rPr>
+          <w:rFonts w:ascii="Arial" w:hAnsi="Arial" w:cs="Arial"/>
+          <w:b/>
+          <w:bCs/>
+        </w:rPr>
+      </w:pPr>
+      <w:r>
+        <w:rPr>
+          <w:rFonts w:ascii="Arial" w:hAnsi="Arial" w:cs="Arial"/>
+          <w:b/>
+          <w:bCs/>
+        </w:rPr>
+        <w:lastRenderedPageBreak/>
         <w:t>a. (10 pts) Explique por qué y cómo usamos comunicación grupal en las siguientes</w:t>
       </w:r>
     </w:p>
     <w:p>
-      <w:r>
+      <w:pPr>
+        <w:jc w:val="both"/>
+        <w:rPr>
+          <w:rFonts w:ascii="Arial" w:hAnsi="Arial" w:cs="Arial"/>
+          <w:b/>
+          <w:bCs/>
+        </w:rPr>
+      </w:pPr>
+      <w:r>
+        <w:rPr>
+          <w:rFonts w:ascii="Arial" w:hAnsi="Arial" w:cs="Arial"/>
+          <w:b/>
+          <w:bCs/>
+        </w:rPr>
         <w:t>funciones de mpi_vector_add.c:</w:t>
       </w:r>
     </w:p>
     <w:p>
-      <w:r>
-        <w:t xml:space="preserve">i. Check_for_error(): </w:t>
-      </w:r>
-      <w:r>
-        <w:t>A la hora de revisar errores debemos conectarnos con todos los demás procesos.</w:t>
-      </w:r>
-    </w:p>
-    <w:p>
-      <w:r>
-        <w:t>ii. Read_n():</w:t>
-      </w:r>
-      <w:r>
-        <w:t>Lee inputs, sin embargo como dependemos del rank, debemos saber en cual nos encontramos.</w:t>
-      </w:r>
-    </w:p>
-    <w:p>
-      <w:r>
+      <w:pPr>
+        <w:jc w:val="both"/>
+        <w:rPr>
+          <w:rFonts w:ascii="Arial" w:hAnsi="Arial" w:cs="Arial"/>
+        </w:rPr>
+      </w:pPr>
+      <w:r>
+        <w:rPr>
+          <w:rFonts w:ascii="Arial" w:hAnsi="Arial" w:cs="Arial"/>
+        </w:rPr>
+        <w:t>i. Check_for_error(): A la hora de revisar errores debemos conectarnos con todos los demás procesos.</w:t>
+      </w:r>
+    </w:p>
+    <w:p>
+      <w:pPr>
+        <w:jc w:val="both"/>
+        <w:rPr>
+          <w:rFonts w:ascii="Arial" w:hAnsi="Arial" w:cs="Arial"/>
+        </w:rPr>
+      </w:pPr>
+      <w:r>
+        <w:rPr>
+          <w:rFonts w:ascii="Arial" w:hAnsi="Arial" w:cs="Arial"/>
+        </w:rPr>
+        <w:t>ii. Read_n():Lee inputs, sin embargo como dependemos del rank, debemos saber en cual nos encontramos.</w:t>
+      </w:r>
+    </w:p>
+    <w:p>
+      <w:pPr>
+        <w:jc w:val="both"/>
+        <w:rPr>
+          <w:rFonts w:ascii="Arial" w:hAnsi="Arial" w:cs="Arial"/>
+        </w:rPr>
+      </w:pPr>
+      <w:r>
+        <w:rPr>
+          <w:rFonts w:ascii="Arial" w:hAnsi="Arial" w:cs="Arial"/>
+        </w:rPr>
         <w:t xml:space="preserve">iii. Read_data(): </w:t>
       </w:r>
       <w:r>
-        <w:t>(No hay Read_data pero hay Read_vector)</w:t>
-      </w:r>
-      <w:r>
-        <w:t>Aquí lo usamos para el Scatter, porque toda la data que leemos la tenemos que dividir</w:t>
-      </w:r>
-      <w:r>
-        <w:t>.</w:t>
-      </w:r>
-    </w:p>
-    <w:p>
-      <w:r>
+        <w:rPr>
+          <w:rFonts w:ascii="Arial" w:hAnsi="Arial" w:cs="Arial"/>
+        </w:rPr>
+        <w:t>(No hay Read_data pero hay Read_vector)Aquí lo usamos para el Scatter, porque toda la data que leemos la tenemos que dividir</w:t>
+      </w:r>
+      <w:r>
+        <w:rPr>
+          <w:rFonts w:ascii="Arial" w:hAnsi="Arial" w:cs="Arial"/>
+        </w:rPr>
+        <w:t xml:space="preserve"> </w:t>
+      </w:r>
+      <w:r>
+        <w:rPr>
+          <w:rFonts w:ascii="Arial" w:hAnsi="Arial" w:cs="Arial"/>
+        </w:rPr>
         <w:t>entre los procesos.</w:t>
       </w:r>
       <w:r>
+        <w:rPr>
+          <w:rFonts w:ascii="Arial" w:hAnsi="Arial" w:cs="Arial"/>
+        </w:rPr>
         <w:cr/>
       </w:r>
     </w:p>
     <w:p>
-      <w:r>
-        <w:t>iv. Print_vector():</w:t>
-      </w:r>
-      <w:r>
-        <w:t>Aquí lo utilizamos para el Gather, que se encarga de recolectar toda la información generada por los procesos para unificarla.</w:t>
-      </w:r>
-    </w:p>
-    <w:p/>
-    <w:p/>
-    <w:p>
-      <w:r>
+      <w:pPr>
+        <w:jc w:val="both"/>
+        <w:rPr>
+          <w:rFonts w:ascii="Arial" w:hAnsi="Arial" w:cs="Arial"/>
+        </w:rPr>
+      </w:pPr>
+      <w:r>
+        <w:rPr>
+          <w:rFonts w:ascii="Arial" w:hAnsi="Arial" w:cs="Arial"/>
+        </w:rPr>
+        <w:t>iv. Print_vector():Aquí lo utilizamos para el Gather, que se encarga de recolectar toda la información generada por los procesos para unificarla.</w:t>
+      </w:r>
+    </w:p>
+    <w:p>
+      <w:pPr>
+        <w:jc w:val="both"/>
+        <w:rPr>
+          <w:rFonts w:ascii="Arial" w:hAnsi="Arial" w:cs="Arial"/>
+        </w:rPr>
+      </w:pPr>
+    </w:p>
+    <w:p>
+      <w:pPr>
+        <w:jc w:val="both"/>
+        <w:rPr>
+          <w:rFonts w:ascii="Arial" w:hAnsi="Arial" w:cs="Arial"/>
+        </w:rPr>
+      </w:pPr>
+    </w:p>
+    <w:p>
+      <w:pPr>
+        <w:jc w:val="both"/>
+        <w:rPr>
+          <w:rFonts w:ascii="Arial" w:hAnsi="Arial" w:cs="Arial"/>
+          <w:b/>
+          <w:bCs/>
+        </w:rPr>
+      </w:pPr>
+      <w:r>
+        <w:rPr>
+          <w:rFonts w:ascii="Arial" w:hAnsi="Arial" w:cs="Arial"/>
+          <w:b/>
+          <w:bCs/>
+        </w:rPr>
         <w:t>b. (15 pts) Descargue y modifique el programa vector_add.c para crear dos</w:t>
       </w:r>
     </w:p>
     <w:p>
-      <w:r>
+      <w:pPr>
+        <w:jc w:val="both"/>
+        <w:rPr>
+          <w:rFonts w:ascii="Arial" w:hAnsi="Arial" w:cs="Arial"/>
+          <w:b/>
+          <w:bCs/>
+        </w:rPr>
+      </w:pPr>
+      <w:r>
+        <w:rPr>
+          <w:rFonts w:ascii="Arial" w:hAnsi="Arial" w:cs="Arial"/>
+          <w:b/>
+          <w:bCs/>
+        </w:rPr>
         <w:t>vectores de al menos 100,000 elementos generados de forma aleatoria. Haga lo</w:t>
       </w:r>
     </w:p>
     <w:p>
-      <w:r>
+      <w:pPr>
+        <w:jc w:val="both"/>
+        <w:rPr>
+          <w:rFonts w:ascii="Arial" w:hAnsi="Arial" w:cs="Arial"/>
+          <w:b/>
+          <w:bCs/>
+        </w:rPr>
+      </w:pPr>
+      <w:r>
+        <w:rPr>
+          <w:rFonts w:ascii="Arial" w:hAnsi="Arial" w:cs="Arial"/>
+          <w:b/>
+          <w:bCs/>
+        </w:rPr>
         <w:t>mismo con mpi_vector_add.c . Imprima únicamente los primeros y últimos 10</w:t>
       </w:r>
     </w:p>
     <w:p>
-      <w:r>
+      <w:pPr>
+        <w:jc w:val="both"/>
+        <w:rPr>
+          <w:rFonts w:ascii="Arial" w:hAnsi="Arial" w:cs="Arial"/>
+          <w:b/>
+          <w:bCs/>
+        </w:rPr>
+      </w:pPr>
+      <w:r>
+        <w:rPr>
+          <w:rFonts w:ascii="Arial" w:hAnsi="Arial" w:cs="Arial"/>
+          <w:b/>
+          <w:bCs/>
+        </w:rPr>
         <w:t>elementos de cada vector (y el resultado) para validar. Incluya captura de</w:t>
       </w:r>
     </w:p>
     <w:p>
-      <w:r>
+      <w:pPr>
+        <w:jc w:val="both"/>
+        <w:rPr>
+          <w:rFonts w:ascii="Arial" w:hAnsi="Arial" w:cs="Arial"/>
+        </w:rPr>
+      </w:pPr>
+      <w:r>
+        <w:rPr>
+          <w:rFonts w:ascii="Arial" w:hAnsi="Arial" w:cs="Arial"/>
+          <w:b/>
+          <w:bCs/>
+        </w:rPr>
         <w:t>pantalla.</w:t>
       </w:r>
       <w:r>
+        <w:rPr>
+          <w:rFonts w:ascii="Arial" w:hAnsi="Arial" w:cs="Arial"/>
+        </w:rPr>
         <w:cr/>
       </w:r>
     </w:p>
-    <w:p/>
-    <w:p>
-      <w:r>
-        <w:t>Secuancial:</w:t>
-      </w:r>
-    </w:p>
-    <w:p>
-      <w:r>
-        <w:rPr>
+    <w:p>
+      <w:pPr>
+        <w:rPr>
+          <w:rFonts w:ascii="Arial" w:hAnsi="Arial" w:cs="Arial"/>
+        </w:rPr>
+      </w:pPr>
+    </w:p>
+    <w:p>
+      <w:pPr>
+        <w:rPr>
+          <w:rFonts w:ascii="Arial" w:hAnsi="Arial" w:cs="Arial"/>
+        </w:rPr>
+      </w:pPr>
+      <w:r>
+        <w:rPr>
+          <w:rFonts w:ascii="Arial" w:hAnsi="Arial" w:cs="Arial"/>
+        </w:rPr>
+        <w:br w:type="page"/>
+      </w:r>
+    </w:p>
+    <w:p>
+      <w:pPr>
+        <w:rPr>
+          <w:rFonts w:ascii="Arial" w:hAnsi="Arial" w:cs="Arial"/>
+        </w:rPr>
+      </w:pPr>
+      <w:r>
+        <w:rPr>
+          <w:rFonts w:ascii="Arial" w:hAnsi="Arial" w:cs="Arial"/>
+        </w:rPr>
+        <w:lastRenderedPageBreak/>
+        <w:t>Secuencial</w:t>
+      </w:r>
+      <w:r>
+        <w:rPr>
+          <w:rFonts w:ascii="Arial" w:hAnsi="Arial" w:cs="Arial"/>
+        </w:rPr>
+        <w:t>:</w:t>
+      </w:r>
+    </w:p>
+    <w:p>
+      <w:pPr>
+        <w:rPr>
+          <w:rFonts w:ascii="Arial" w:hAnsi="Arial" w:cs="Arial"/>
+        </w:rPr>
+      </w:pPr>
+      <w:r>
+        <w:rPr>
+          <w:rFonts w:ascii="Arial" w:hAnsi="Arial" w:cs="Arial"/>
           <w:noProof/>
         </w:rPr>
-        <w:lastRenderedPageBreak/>
         <w:drawing>
           <wp:inline distT="0" distB="0" distL="0" distR="0" wp14:anchorId="56E2BFE0" wp14:editId="55BED1A1">
             <wp:extent cx="5049078" cy="5147437"/>
@@ -137,7 +925,7 @@
                     <pic:cNvPicPr/>
                   </pic:nvPicPr>
                   <pic:blipFill>
-                    <a:blip r:embed="rId4"/>
+                    <a:blip r:embed="rId5"/>
                     <a:stretch>
                       <a:fillRect/>
                     </a:stretch>
@@ -159,7 +947,16 @@
       </w:r>
     </w:p>
     <w:p>
-      <w:r>
+      <w:pPr>
+        <w:rPr>
+          <w:rFonts w:ascii="Arial" w:hAnsi="Arial" w:cs="Arial"/>
+        </w:rPr>
+      </w:pPr>
+      <w:r>
+        <w:rPr>
+          <w:rFonts w:ascii="Arial" w:hAnsi="Arial" w:cs="Arial"/>
+          <w:noProof/>
+        </w:rPr>
         <w:lastRenderedPageBreak/>
         <w:drawing>
           <wp:inline distT="0" distB="0" distL="0" distR="0" wp14:anchorId="3F40B006" wp14:editId="2BACF836">
@@ -177,7 +974,7 @@
                     <pic:cNvPicPr/>
                   </pic:nvPicPr>
                   <pic:blipFill>
-                    <a:blip r:embed="rId5"/>
+                    <a:blip r:embed="rId6"/>
                     <a:stretch>
                       <a:fillRect/>
                     </a:stretch>
@@ -199,8 +996,14 @@
       </w:r>
     </w:p>
     <w:p>
-      <w:r>
-        <w:rPr>
+      <w:pPr>
+        <w:rPr>
+          <w:rFonts w:ascii="Arial" w:hAnsi="Arial" w:cs="Arial"/>
+        </w:rPr>
+      </w:pPr>
+      <w:r>
+        <w:rPr>
+          <w:rFonts w:ascii="Arial" w:hAnsi="Arial" w:cs="Arial"/>
           <w:noProof/>
         </w:rPr>
         <w:drawing>
@@ -219,7 +1022,7 @@
                     <pic:cNvPicPr/>
                   </pic:nvPicPr>
                   <pic:blipFill>
-                    <a:blip r:embed="rId6"/>
+                    <a:blip r:embed="rId7"/>
                     <a:stretch>
                       <a:fillRect/>
                     </a:stretch>
@@ -240,16 +1043,52 @@
         </w:drawing>
       </w:r>
     </w:p>
-    <w:p/>
-    <w:p/>
-    <w:p>
-      <w:r>
+    <w:p>
+      <w:pPr>
+        <w:rPr>
+          <w:rFonts w:ascii="Arial" w:hAnsi="Arial" w:cs="Arial"/>
+        </w:rPr>
+      </w:pPr>
+    </w:p>
+    <w:p>
+      <w:pPr>
+        <w:rPr>
+          <w:rFonts w:ascii="Arial" w:hAnsi="Arial" w:cs="Arial"/>
+        </w:rPr>
+      </w:pPr>
+    </w:p>
+    <w:p>
+      <w:pPr>
+        <w:rPr>
+          <w:rFonts w:ascii="Arial" w:hAnsi="Arial" w:cs="Arial"/>
+        </w:rPr>
+      </w:pPr>
+    </w:p>
+    <w:p>
+      <w:pPr>
+        <w:rPr>
+          <w:rFonts w:ascii="Arial" w:hAnsi="Arial" w:cs="Arial"/>
+        </w:rPr>
+      </w:pPr>
+      <w:r>
+        <w:rPr>
+          <w:rFonts w:ascii="Arial" w:hAnsi="Arial" w:cs="Arial"/>
+        </w:rPr>
         <w:lastRenderedPageBreak/>
         <w:t>Paralelo:</w:t>
       </w:r>
     </w:p>
     <w:p>
-      <w:r>
+      <w:pPr>
+        <w:rPr>
+          <w:rFonts w:ascii="Arial" w:hAnsi="Arial" w:cs="Arial"/>
+        </w:rPr>
+      </w:pPr>
+      <w:r>
+        <w:rPr>
+          <w:rFonts w:ascii="Arial" w:hAnsi="Arial" w:cs="Arial"/>
+          <w:noProof/>
+        </w:rPr>
         <w:drawing>
           <wp:inline distT="0" distB="0" distL="0" distR="0" wp14:anchorId="1FDFD87F" wp14:editId="546C2C7B">
             <wp:extent cx="3777790" cy="3943847"/>
@@ -266,7 +1105,7 @@
                     <pic:cNvPicPr/>
                   </pic:nvPicPr>
                   <pic:blipFill>
-                    <a:blip r:embed="rId7"/>
+                    <a:blip r:embed="rId8"/>
                     <a:stretch>
                       <a:fillRect/>
                     </a:stretch>
@@ -288,7 +1127,16 @@
       </w:r>
     </w:p>
     <w:p>
-      <w:r>
+      <w:pPr>
+        <w:rPr>
+          <w:rFonts w:ascii="Arial" w:hAnsi="Arial" w:cs="Arial"/>
+        </w:rPr>
+      </w:pPr>
+      <w:r>
+        <w:rPr>
+          <w:rFonts w:ascii="Arial" w:hAnsi="Arial" w:cs="Arial"/>
+          <w:noProof/>
+        </w:rPr>
         <w:lastRenderedPageBreak/>
         <w:drawing>
           <wp:inline distT="0" distB="0" distL="0" distR="0" wp14:anchorId="571BADAC" wp14:editId="2997DA20">
@@ -306,7 +1154,7 @@
                     <pic:cNvPicPr/>
                   </pic:nvPicPr>
                   <pic:blipFill>
-                    <a:blip r:embed="rId8"/>
+                    <a:blip r:embed="rId9"/>
                     <a:stretch>
                       <a:fillRect/>
                     </a:stretch>
@@ -327,9 +1175,24 @@
         </w:drawing>
       </w:r>
     </w:p>
-    <w:p/>
-    <w:p>
-      <w:r>
+    <w:p>
+      <w:pPr>
+        <w:rPr>
+          <w:rFonts w:ascii="Arial" w:hAnsi="Arial" w:cs="Arial"/>
+        </w:rPr>
+      </w:pPr>
+    </w:p>
+    <w:p>
+      <w:pPr>
+        <w:rPr>
+          <w:rFonts w:ascii="Arial" w:hAnsi="Arial" w:cs="Arial"/>
+        </w:rPr>
+      </w:pPr>
+      <w:r>
+        <w:rPr>
+          <w:rFonts w:ascii="Arial" w:hAnsi="Arial" w:cs="Arial"/>
+          <w:noProof/>
+        </w:rPr>
         <w:drawing>
           <wp:inline distT="0" distB="0" distL="0" distR="0" wp14:anchorId="0E73BC18" wp14:editId="7730DA81">
             <wp:extent cx="4055745" cy="2278420"/>
@@ -346,7 +1209,7 @@
                     <pic:cNvPicPr/>
                   </pic:nvPicPr>
                   <pic:blipFill>
-                    <a:blip r:embed="rId9"/>
+                    <a:blip r:embed="rId10"/>
                     <a:stretch>
                       <a:fillRect/>
                     </a:stretch>
@@ -367,42 +1230,79 @@
         </w:drawing>
       </w:r>
     </w:p>
-    <w:p/>
-    <w:p/>
-    <w:p/>
-    <w:p/>
-    <w:p/>
-    <w:p>
-      <w:r>
+    <w:p>
+      <w:pPr>
+        <w:rPr>
+          <w:rFonts w:ascii="Arial" w:hAnsi="Arial" w:cs="Arial"/>
+        </w:rPr>
+      </w:pPr>
+    </w:p>
+    <w:p>
+      <w:pPr>
+        <w:rPr>
+          <w:rFonts w:ascii="Arial" w:hAnsi="Arial" w:cs="Arial"/>
+        </w:rPr>
+      </w:pPr>
+    </w:p>
+    <w:p>
+      <w:pPr>
+        <w:rPr>
+          <w:rFonts w:ascii="Arial" w:hAnsi="Arial" w:cs="Arial"/>
+        </w:rPr>
+      </w:pPr>
+    </w:p>
+    <w:p>
+      <w:pPr>
+        <w:rPr>
+          <w:rFonts w:ascii="Arial" w:hAnsi="Arial" w:cs="Arial"/>
+        </w:rPr>
+      </w:pPr>
+    </w:p>
+    <w:p>
+      <w:pPr>
+        <w:rPr>
+          <w:rFonts w:ascii="Arial" w:hAnsi="Arial" w:cs="Arial"/>
+        </w:rPr>
+      </w:pPr>
+    </w:p>
+    <w:p>
+      <w:pPr>
+        <w:jc w:val="both"/>
+        <w:rPr>
+          <w:rFonts w:ascii="Arial" w:hAnsi="Arial" w:cs="Arial"/>
+          <w:b/>
+          <w:bCs/>
+        </w:rPr>
+      </w:pPr>
+      <w:r>
+        <w:rPr>
+          <w:rFonts w:ascii="Arial" w:hAnsi="Arial" w:cs="Arial"/>
+          <w:b/>
+          <w:bCs/>
+        </w:rPr>
         <w:lastRenderedPageBreak/>
-        <w:t>(5 pts) Mida los tiempos de ambos programas y calcule el speedup logrado con la versión paralela. Realice al menos 10 mediciones de tiempo para cada programa y obtenga el promedio del tiempo de cada uno. Cada medición debe estar en el orden de los ~5 segundos para asegurar valores estables (utilice una</w:t>
-      </w:r>
-      <w:r>
-        <w:t xml:space="preserve"> </w:t>
-      </w:r>
-      <w:r>
-        <w:t>cantidad de elementos adecuada para que a su máquina le tome por lo menos ~5 cada corrida). Utilice esos promedios para el cálculo del speedup. Incluya capturas de pantalla.</w:t>
+        <w:t>(5 pts) Mida los tiempos de ambos programas y calcule el speedup logrado con la versión paralela. Realice al menos 10 mediciones de tiempo para cada programa y obtenga el promedio del tiempo de cada uno. Cada medición debe estar en el orden de los ~5 segundos para asegurar valores estables (utilice una cantidad de elementos adecuada para que a su máquina le tome por lo menos ~5 cada corrida). Utilice esos promedios para el cálculo del speedup. Incluya capturas de pantalla.</w:t>
       </w:r>
     </w:p>
     <w:tbl>
       <w:tblPr>
-        <w:tblStyle w:val="Tablaconcuadrcula"/>
+        <w:tblStyle w:val="TableGrid"/>
         <w:tblW w:w="10002" w:type="dxa"/>
         <w:tblLook w:val="04A0" w:firstRow="1" w:lastRow="0" w:firstColumn="1" w:lastColumn="0" w:noHBand="0" w:noVBand="1"/>
       </w:tblPr>
       <w:tblGrid>
-        <w:gridCol w:w="1160"/>
-        <w:gridCol w:w="910"/>
-        <w:gridCol w:w="759"/>
-        <w:gridCol w:w="760"/>
-        <w:gridCol w:w="760"/>
-        <w:gridCol w:w="761"/>
-        <w:gridCol w:w="761"/>
-        <w:gridCol w:w="761"/>
-        <w:gridCol w:w="761"/>
-        <w:gridCol w:w="761"/>
-        <w:gridCol w:w="761"/>
-        <w:gridCol w:w="1087"/>
+        <w:gridCol w:w="1293"/>
+        <w:gridCol w:w="1024"/>
+        <w:gridCol w:w="755"/>
+        <w:gridCol w:w="755"/>
+        <w:gridCol w:w="755"/>
+        <w:gridCol w:w="755"/>
+        <w:gridCol w:w="755"/>
+        <w:gridCol w:w="755"/>
+        <w:gridCol w:w="755"/>
+        <w:gridCol w:w="755"/>
+        <w:gridCol w:w="755"/>
+        <w:gridCol w:w="1158"/>
       </w:tblGrid>
       <w:tr>
         <w:trPr>
@@ -412,14 +1312,28 @@
           <w:tcPr>
             <w:tcW w:w="1160" w:type="dxa"/>
           </w:tcPr>
-          <w:p/>
+          <w:p>
+            <w:pPr>
+              <w:rPr>
+                <w:rFonts w:ascii="Arial" w:hAnsi="Arial" w:cs="Arial"/>
+              </w:rPr>
+            </w:pPr>
+          </w:p>
         </w:tc>
         <w:tc>
           <w:tcPr>
             <w:tcW w:w="891" w:type="dxa"/>
           </w:tcPr>
           <w:p>
-            <w:r>
+            <w:pPr>
+              <w:rPr>
+                <w:rFonts w:ascii="Arial" w:hAnsi="Arial" w:cs="Arial"/>
+              </w:rPr>
+            </w:pPr>
+            <w:r>
+              <w:rPr>
+                <w:rFonts w:ascii="Arial" w:hAnsi="Arial" w:cs="Arial"/>
+              </w:rPr>
               <w:t>Tiempo 1</w:t>
             </w:r>
           </w:p>
@@ -429,11 +1343,16 @@
             <w:tcW w:w="762" w:type="dxa"/>
           </w:tcPr>
           <w:p>
-            <w:r>
-              <w:t>T</w:t>
-            </w:r>
-            <w:r>
-              <w:t>iem 2</w:t>
+            <w:pPr>
+              <w:rPr>
+                <w:rFonts w:ascii="Arial" w:hAnsi="Arial" w:cs="Arial"/>
+              </w:rPr>
+            </w:pPr>
+            <w:r>
+              <w:rPr>
+                <w:rFonts w:ascii="Arial" w:hAnsi="Arial" w:cs="Arial"/>
+              </w:rPr>
+              <w:t>Tiem 2</w:t>
             </w:r>
           </w:p>
         </w:tc>
@@ -442,11 +1361,16 @@
             <w:tcW w:w="762" w:type="dxa"/>
           </w:tcPr>
           <w:p>
-            <w:r>
-              <w:t>Tie</w:t>
-            </w:r>
-            <w:r>
-              <w:t>m 3</w:t>
+            <w:pPr>
+              <w:rPr>
+                <w:rFonts w:ascii="Arial" w:hAnsi="Arial" w:cs="Arial"/>
+              </w:rPr>
+            </w:pPr>
+            <w:r>
+              <w:rPr>
+                <w:rFonts w:ascii="Arial" w:hAnsi="Arial" w:cs="Arial"/>
+              </w:rPr>
+              <w:t>Tiem 3</w:t>
             </w:r>
           </w:p>
         </w:tc>
@@ -455,11 +1379,16 @@
             <w:tcW w:w="762" w:type="dxa"/>
           </w:tcPr>
           <w:p>
-            <w:r>
-              <w:t>Tie</w:t>
-            </w:r>
-            <w:r>
-              <w:t>m 4</w:t>
+            <w:pPr>
+              <w:rPr>
+                <w:rFonts w:ascii="Arial" w:hAnsi="Arial" w:cs="Arial"/>
+              </w:rPr>
+            </w:pPr>
+            <w:r>
+              <w:rPr>
+                <w:rFonts w:ascii="Arial" w:hAnsi="Arial" w:cs="Arial"/>
+              </w:rPr>
+              <w:t>Tiem 4</w:t>
             </w:r>
           </w:p>
         </w:tc>
@@ -468,11 +1397,16 @@
             <w:tcW w:w="763" w:type="dxa"/>
           </w:tcPr>
           <w:p>
-            <w:r>
-              <w:t>Tie</w:t>
-            </w:r>
-            <w:r>
-              <w:t>m 5</w:t>
+            <w:pPr>
+              <w:rPr>
+                <w:rFonts w:ascii="Arial" w:hAnsi="Arial" w:cs="Arial"/>
+              </w:rPr>
+            </w:pPr>
+            <w:r>
+              <w:rPr>
+                <w:rFonts w:ascii="Arial" w:hAnsi="Arial" w:cs="Arial"/>
+              </w:rPr>
+              <w:t>Tiem 5</w:t>
             </w:r>
           </w:p>
         </w:tc>
@@ -481,11 +1415,16 @@
             <w:tcW w:w="763" w:type="dxa"/>
           </w:tcPr>
           <w:p>
-            <w:r>
-              <w:t>Tie</w:t>
-            </w:r>
-            <w:r>
-              <w:t>m 6</w:t>
+            <w:pPr>
+              <w:rPr>
+                <w:rFonts w:ascii="Arial" w:hAnsi="Arial" w:cs="Arial"/>
+              </w:rPr>
+            </w:pPr>
+            <w:r>
+              <w:rPr>
+                <w:rFonts w:ascii="Arial" w:hAnsi="Arial" w:cs="Arial"/>
+              </w:rPr>
+              <w:t>Tiem 6</w:t>
             </w:r>
           </w:p>
         </w:tc>
@@ -494,11 +1433,16 @@
             <w:tcW w:w="763" w:type="dxa"/>
           </w:tcPr>
           <w:p>
-            <w:r>
-              <w:t>Tie</w:t>
-            </w:r>
-            <w:r>
-              <w:t>m 7</w:t>
+            <w:pPr>
+              <w:rPr>
+                <w:rFonts w:ascii="Arial" w:hAnsi="Arial" w:cs="Arial"/>
+              </w:rPr>
+            </w:pPr>
+            <w:r>
+              <w:rPr>
+                <w:rFonts w:ascii="Arial" w:hAnsi="Arial" w:cs="Arial"/>
+              </w:rPr>
+              <w:t>Tiem 7</w:t>
             </w:r>
           </w:p>
         </w:tc>
@@ -507,11 +1451,16 @@
             <w:tcW w:w="763" w:type="dxa"/>
           </w:tcPr>
           <w:p>
-            <w:r>
-              <w:t>Tie</w:t>
-            </w:r>
-            <w:r>
-              <w:t>m 8</w:t>
+            <w:pPr>
+              <w:rPr>
+                <w:rFonts w:ascii="Arial" w:hAnsi="Arial" w:cs="Arial"/>
+              </w:rPr>
+            </w:pPr>
+            <w:r>
+              <w:rPr>
+                <w:rFonts w:ascii="Arial" w:hAnsi="Arial" w:cs="Arial"/>
+              </w:rPr>
+              <w:t>Tiem 8</w:t>
             </w:r>
           </w:p>
         </w:tc>
@@ -520,11 +1469,16 @@
             <w:tcW w:w="763" w:type="dxa"/>
           </w:tcPr>
           <w:p>
-            <w:r>
-              <w:t>Tie</w:t>
-            </w:r>
-            <w:r>
-              <w:t>m 9</w:t>
+            <w:pPr>
+              <w:rPr>
+                <w:rFonts w:ascii="Arial" w:hAnsi="Arial" w:cs="Arial"/>
+              </w:rPr>
+            </w:pPr>
+            <w:r>
+              <w:rPr>
+                <w:rFonts w:ascii="Arial" w:hAnsi="Arial" w:cs="Arial"/>
+              </w:rPr>
+              <w:t>Tiem 9</w:t>
             </w:r>
           </w:p>
         </w:tc>
@@ -533,11 +1487,16 @@
             <w:tcW w:w="763" w:type="dxa"/>
           </w:tcPr>
           <w:p>
-            <w:r>
-              <w:t>Tie</w:t>
-            </w:r>
-            <w:r>
-              <w:t>m 10</w:t>
+            <w:pPr>
+              <w:rPr>
+                <w:rFonts w:ascii="Arial" w:hAnsi="Arial" w:cs="Arial"/>
+              </w:rPr>
+            </w:pPr>
+            <w:r>
+              <w:rPr>
+                <w:rFonts w:ascii="Arial" w:hAnsi="Arial" w:cs="Arial"/>
+              </w:rPr>
+              <w:t>Tiem 10</w:t>
             </w:r>
           </w:p>
         </w:tc>
@@ -546,7 +1505,15 @@
             <w:tcW w:w="1087" w:type="dxa"/>
           </w:tcPr>
           <w:p>
-            <w:r>
+            <w:pPr>
+              <w:rPr>
+                <w:rFonts w:ascii="Arial" w:hAnsi="Arial" w:cs="Arial"/>
+              </w:rPr>
+            </w:pPr>
+            <w:r>
+              <w:rPr>
+                <w:rFonts w:ascii="Arial" w:hAnsi="Arial" w:cs="Arial"/>
+              </w:rPr>
               <w:t>Promedio</w:t>
             </w:r>
           </w:p>
@@ -561,7 +1528,15 @@
             <w:tcW w:w="1160" w:type="dxa"/>
           </w:tcPr>
           <w:p>
-            <w:r>
+            <w:pPr>
+              <w:rPr>
+                <w:rFonts w:ascii="Arial" w:hAnsi="Arial" w:cs="Arial"/>
+              </w:rPr>
+            </w:pPr>
+            <w:r>
+              <w:rPr>
+                <w:rFonts w:ascii="Arial" w:hAnsi="Arial" w:cs="Arial"/>
+              </w:rPr>
               <w:t>Secuencial</w:t>
             </w:r>
           </w:p>
@@ -571,10 +1546,21 @@
             <w:tcW w:w="891" w:type="dxa"/>
           </w:tcPr>
           <w:p>
-            <w:r>
+            <w:pPr>
+              <w:rPr>
+                <w:rFonts w:ascii="Arial" w:hAnsi="Arial" w:cs="Arial"/>
+              </w:rPr>
+            </w:pPr>
+            <w:r>
+              <w:rPr>
+                <w:rFonts w:ascii="Arial" w:hAnsi="Arial" w:cs="Arial"/>
+              </w:rPr>
               <w:t>4.69</w:t>
             </w:r>
             <w:r>
+              <w:rPr>
+                <w:rFonts w:ascii="Arial" w:hAnsi="Arial" w:cs="Arial"/>
+              </w:rPr>
               <w:t>Sec</w:t>
             </w:r>
           </w:p>
@@ -584,10 +1570,21 @@
             <w:tcW w:w="762" w:type="dxa"/>
           </w:tcPr>
           <w:p>
-            <w:r>
+            <w:pPr>
+              <w:rPr>
+                <w:rFonts w:ascii="Arial" w:hAnsi="Arial" w:cs="Arial"/>
+              </w:rPr>
+            </w:pPr>
+            <w:r>
+              <w:rPr>
+                <w:rFonts w:ascii="Arial" w:hAnsi="Arial" w:cs="Arial"/>
+              </w:rPr>
               <w:t>6.21</w:t>
             </w:r>
             <w:r>
+              <w:rPr>
+                <w:rFonts w:ascii="Arial" w:hAnsi="Arial" w:cs="Arial"/>
+              </w:rPr>
               <w:t>s</w:t>
             </w:r>
           </w:p>
@@ -597,10 +1594,21 @@
             <w:tcW w:w="762" w:type="dxa"/>
           </w:tcPr>
           <w:p>
-            <w:r>
+            <w:pPr>
+              <w:rPr>
+                <w:rFonts w:ascii="Arial" w:hAnsi="Arial" w:cs="Arial"/>
+              </w:rPr>
+            </w:pPr>
+            <w:r>
+              <w:rPr>
+                <w:rFonts w:ascii="Arial" w:hAnsi="Arial" w:cs="Arial"/>
+              </w:rPr>
               <w:t>4.07</w:t>
             </w:r>
             <w:r>
+              <w:rPr>
+                <w:rFonts w:ascii="Arial" w:hAnsi="Arial" w:cs="Arial"/>
+              </w:rPr>
               <w:t>s</w:t>
             </w:r>
           </w:p>
@@ -610,10 +1618,21 @@
             <w:tcW w:w="762" w:type="dxa"/>
           </w:tcPr>
           <w:p>
-            <w:r>
+            <w:pPr>
+              <w:rPr>
+                <w:rFonts w:ascii="Arial" w:hAnsi="Arial" w:cs="Arial"/>
+              </w:rPr>
+            </w:pPr>
+            <w:r>
+              <w:rPr>
+                <w:rFonts w:ascii="Arial" w:hAnsi="Arial" w:cs="Arial"/>
+              </w:rPr>
               <w:t>4.08</w:t>
             </w:r>
             <w:r>
+              <w:rPr>
+                <w:rFonts w:ascii="Arial" w:hAnsi="Arial" w:cs="Arial"/>
+              </w:rPr>
               <w:t>s</w:t>
             </w:r>
           </w:p>
@@ -623,10 +1642,21 @@
             <w:tcW w:w="763" w:type="dxa"/>
           </w:tcPr>
           <w:p>
-            <w:r>
+            <w:pPr>
+              <w:rPr>
+                <w:rFonts w:ascii="Arial" w:hAnsi="Arial" w:cs="Arial"/>
+              </w:rPr>
+            </w:pPr>
+            <w:r>
+              <w:rPr>
+                <w:rFonts w:ascii="Arial" w:hAnsi="Arial" w:cs="Arial"/>
+              </w:rPr>
               <w:t>4.08</w:t>
             </w:r>
             <w:r>
+              <w:rPr>
+                <w:rFonts w:ascii="Arial" w:hAnsi="Arial" w:cs="Arial"/>
+              </w:rPr>
               <w:t>s</w:t>
             </w:r>
           </w:p>
@@ -636,7 +1666,15 @@
             <w:tcW w:w="763" w:type="dxa"/>
           </w:tcPr>
           <w:p>
-            <w:r>
+            <w:pPr>
+              <w:rPr>
+                <w:rFonts w:ascii="Arial" w:hAnsi="Arial" w:cs="Arial"/>
+              </w:rPr>
+            </w:pPr>
+            <w:r>
+              <w:rPr>
+                <w:rFonts w:ascii="Arial" w:hAnsi="Arial" w:cs="Arial"/>
+              </w:rPr>
               <w:t>3.54s</w:t>
             </w:r>
           </w:p>
@@ -646,7 +1684,15 @@
             <w:tcW w:w="763" w:type="dxa"/>
           </w:tcPr>
           <w:p>
-            <w:r>
+            <w:pPr>
+              <w:rPr>
+                <w:rFonts w:ascii="Arial" w:hAnsi="Arial" w:cs="Arial"/>
+              </w:rPr>
+            </w:pPr>
+            <w:r>
+              <w:rPr>
+                <w:rFonts w:ascii="Arial" w:hAnsi="Arial" w:cs="Arial"/>
+              </w:rPr>
               <w:t>3.30s</w:t>
             </w:r>
           </w:p>
@@ -656,7 +1702,15 @@
             <w:tcW w:w="763" w:type="dxa"/>
           </w:tcPr>
           <w:p>
-            <w:r>
+            <w:pPr>
+              <w:rPr>
+                <w:rFonts w:ascii="Arial" w:hAnsi="Arial" w:cs="Arial"/>
+              </w:rPr>
+            </w:pPr>
+            <w:r>
+              <w:rPr>
+                <w:rFonts w:ascii="Arial" w:hAnsi="Arial" w:cs="Arial"/>
+              </w:rPr>
               <w:t>4.27s</w:t>
             </w:r>
           </w:p>
@@ -666,7 +1720,15 @@
             <w:tcW w:w="763" w:type="dxa"/>
           </w:tcPr>
           <w:p>
-            <w:r>
+            <w:pPr>
+              <w:rPr>
+                <w:rFonts w:ascii="Arial" w:hAnsi="Arial" w:cs="Arial"/>
+              </w:rPr>
+            </w:pPr>
+            <w:r>
+              <w:rPr>
+                <w:rFonts w:ascii="Arial" w:hAnsi="Arial" w:cs="Arial"/>
+              </w:rPr>
               <w:t>3.17s</w:t>
             </w:r>
           </w:p>
@@ -676,7 +1738,15 @@
             <w:tcW w:w="763" w:type="dxa"/>
           </w:tcPr>
           <w:p>
-            <w:r>
+            <w:pPr>
+              <w:rPr>
+                <w:rFonts w:ascii="Arial" w:hAnsi="Arial" w:cs="Arial"/>
+              </w:rPr>
+            </w:pPr>
+            <w:r>
+              <w:rPr>
+                <w:rFonts w:ascii="Arial" w:hAnsi="Arial" w:cs="Arial"/>
+              </w:rPr>
               <w:t>3.68s</w:t>
             </w:r>
           </w:p>
@@ -686,7 +1756,15 @@
             <w:tcW w:w="1087" w:type="dxa"/>
           </w:tcPr>
           <w:p>
-            <w:r>
+            <w:pPr>
+              <w:rPr>
+                <w:rFonts w:ascii="Arial" w:hAnsi="Arial" w:cs="Arial"/>
+              </w:rPr>
+            </w:pPr>
+            <w:r>
+              <w:rPr>
+                <w:rFonts w:ascii="Arial" w:hAnsi="Arial" w:cs="Arial"/>
+              </w:rPr>
               <w:t>4.001Sec</w:t>
             </w:r>
           </w:p>
@@ -701,7 +1779,15 @@
             <w:tcW w:w="1160" w:type="dxa"/>
           </w:tcPr>
           <w:p>
-            <w:r>
+            <w:pPr>
+              <w:rPr>
+                <w:rFonts w:ascii="Arial" w:hAnsi="Arial" w:cs="Arial"/>
+              </w:rPr>
+            </w:pPr>
+            <w:r>
+              <w:rPr>
+                <w:rFonts w:ascii="Arial" w:hAnsi="Arial" w:cs="Arial"/>
+              </w:rPr>
               <w:t>Paralelo</w:t>
             </w:r>
           </w:p>
@@ -711,7 +1797,15 @@
             <w:tcW w:w="891" w:type="dxa"/>
           </w:tcPr>
           <w:p>
-            <w:r>
+            <w:pPr>
+              <w:rPr>
+                <w:rFonts w:ascii="Arial" w:hAnsi="Arial" w:cs="Arial"/>
+              </w:rPr>
+            </w:pPr>
+            <w:r>
+              <w:rPr>
+                <w:rFonts w:ascii="Arial" w:hAnsi="Arial" w:cs="Arial"/>
+              </w:rPr>
               <w:t>4.78Sec</w:t>
             </w:r>
           </w:p>
@@ -721,7 +1815,15 @@
             <w:tcW w:w="762" w:type="dxa"/>
           </w:tcPr>
           <w:p>
-            <w:r>
+            <w:pPr>
+              <w:rPr>
+                <w:rFonts w:ascii="Arial" w:hAnsi="Arial" w:cs="Arial"/>
+              </w:rPr>
+            </w:pPr>
+            <w:r>
+              <w:rPr>
+                <w:rFonts w:ascii="Arial" w:hAnsi="Arial" w:cs="Arial"/>
+              </w:rPr>
               <w:t>3.64s</w:t>
             </w:r>
           </w:p>
@@ -731,7 +1833,15 @@
             <w:tcW w:w="762" w:type="dxa"/>
           </w:tcPr>
           <w:p>
-            <w:r>
+            <w:pPr>
+              <w:rPr>
+                <w:rFonts w:ascii="Arial" w:hAnsi="Arial" w:cs="Arial"/>
+              </w:rPr>
+            </w:pPr>
+            <w:r>
+              <w:rPr>
+                <w:rFonts w:ascii="Arial" w:hAnsi="Arial" w:cs="Arial"/>
+              </w:rPr>
               <w:t>3.83s</w:t>
             </w:r>
           </w:p>
@@ -741,7 +1851,15 @@
             <w:tcW w:w="762" w:type="dxa"/>
           </w:tcPr>
           <w:p>
-            <w:r>
+            <w:pPr>
+              <w:rPr>
+                <w:rFonts w:ascii="Arial" w:hAnsi="Arial" w:cs="Arial"/>
+              </w:rPr>
+            </w:pPr>
+            <w:r>
+              <w:rPr>
+                <w:rFonts w:ascii="Arial" w:hAnsi="Arial" w:cs="Arial"/>
+              </w:rPr>
               <w:t>3.47s</w:t>
             </w:r>
           </w:p>
@@ -751,7 +1869,15 @@
             <w:tcW w:w="763" w:type="dxa"/>
           </w:tcPr>
           <w:p>
-            <w:r>
+            <w:pPr>
+              <w:rPr>
+                <w:rFonts w:ascii="Arial" w:hAnsi="Arial" w:cs="Arial"/>
+              </w:rPr>
+            </w:pPr>
+            <w:r>
+              <w:rPr>
+                <w:rFonts w:ascii="Arial" w:hAnsi="Arial" w:cs="Arial"/>
+              </w:rPr>
               <w:t>3.34s</w:t>
             </w:r>
           </w:p>
@@ -761,7 +1887,15 @@
             <w:tcW w:w="763" w:type="dxa"/>
           </w:tcPr>
           <w:p>
-            <w:r>
+            <w:pPr>
+              <w:rPr>
+                <w:rFonts w:ascii="Arial" w:hAnsi="Arial" w:cs="Arial"/>
+              </w:rPr>
+            </w:pPr>
+            <w:r>
+              <w:rPr>
+                <w:rFonts w:ascii="Arial" w:hAnsi="Arial" w:cs="Arial"/>
+              </w:rPr>
               <w:t>3.89s</w:t>
             </w:r>
           </w:p>
@@ -771,7 +1905,15 @@
             <w:tcW w:w="763" w:type="dxa"/>
           </w:tcPr>
           <w:p>
-            <w:r>
+            <w:pPr>
+              <w:rPr>
+                <w:rFonts w:ascii="Arial" w:hAnsi="Arial" w:cs="Arial"/>
+              </w:rPr>
+            </w:pPr>
+            <w:r>
+              <w:rPr>
+                <w:rFonts w:ascii="Arial" w:hAnsi="Arial" w:cs="Arial"/>
+              </w:rPr>
               <w:t>3.86s</w:t>
             </w:r>
           </w:p>
@@ -781,7 +1923,15 @@
             <w:tcW w:w="763" w:type="dxa"/>
           </w:tcPr>
           <w:p>
-            <w:r>
+            <w:pPr>
+              <w:rPr>
+                <w:rFonts w:ascii="Arial" w:hAnsi="Arial" w:cs="Arial"/>
+              </w:rPr>
+            </w:pPr>
+            <w:r>
+              <w:rPr>
+                <w:rFonts w:ascii="Arial" w:hAnsi="Arial" w:cs="Arial"/>
+              </w:rPr>
               <w:t>3.80s</w:t>
             </w:r>
           </w:p>
@@ -791,7 +1941,15 @@
             <w:tcW w:w="763" w:type="dxa"/>
           </w:tcPr>
           <w:p>
-            <w:r>
+            <w:pPr>
+              <w:rPr>
+                <w:rFonts w:ascii="Arial" w:hAnsi="Arial" w:cs="Arial"/>
+              </w:rPr>
+            </w:pPr>
+            <w:r>
+              <w:rPr>
+                <w:rFonts w:ascii="Arial" w:hAnsi="Arial" w:cs="Arial"/>
+              </w:rPr>
               <w:t>3.62s</w:t>
             </w:r>
           </w:p>
@@ -801,7 +1959,15 @@
             <w:tcW w:w="763" w:type="dxa"/>
           </w:tcPr>
           <w:p>
-            <w:r>
+            <w:pPr>
+              <w:rPr>
+                <w:rFonts w:ascii="Arial" w:hAnsi="Arial" w:cs="Arial"/>
+              </w:rPr>
+            </w:pPr>
+            <w:r>
+              <w:rPr>
+                <w:rFonts w:ascii="Arial" w:hAnsi="Arial" w:cs="Arial"/>
+              </w:rPr>
               <w:t>3.45s</w:t>
             </w:r>
           </w:p>
@@ -811,11 +1977,16 @@
             <w:tcW w:w="1087" w:type="dxa"/>
           </w:tcPr>
           <w:p>
-            <w:r>
-              <w:t>3.708</w:t>
-            </w:r>
-            <w:r>
-              <w:t>Sec</w:t>
+            <w:pPr>
+              <w:rPr>
+                <w:rFonts w:ascii="Arial" w:hAnsi="Arial" w:cs="Arial"/>
+              </w:rPr>
+            </w:pPr>
+            <w:r>
+              <w:rPr>
+                <w:rFonts w:ascii="Arial" w:hAnsi="Arial" w:cs="Arial"/>
+              </w:rPr>
+              <w:t>3.708Sec</w:t>
             </w:r>
           </w:p>
         </w:tc>
@@ -832,8 +2003,14 @@
           <w:p>
             <w:pPr>
               <w:jc w:val="center"/>
-            </w:pPr>
-            <w:r>
+              <w:rPr>
+                <w:rFonts w:ascii="Arial" w:hAnsi="Arial" w:cs="Arial"/>
+              </w:rPr>
+            </w:pPr>
+            <w:r>
+              <w:rPr>
+                <w:rFonts w:ascii="Arial" w:hAnsi="Arial" w:cs="Arial"/>
+              </w:rPr>
               <w:t>Speed up</w:t>
             </w:r>
           </w:p>
@@ -843,21 +2020,278 @@
             <w:tcW w:w="1087" w:type="dxa"/>
           </w:tcPr>
           <w:p>
-            <w:r>
+            <w:pPr>
+              <w:rPr>
+                <w:rFonts w:ascii="Arial" w:hAnsi="Arial" w:cs="Arial"/>
+              </w:rPr>
+            </w:pPr>
+            <w:r>
+              <w:rPr>
+                <w:rFonts w:ascii="Arial" w:hAnsi="Arial" w:cs="Arial"/>
+              </w:rPr>
               <w:t>1.079Sec</w:t>
             </w:r>
           </w:p>
         </w:tc>
       </w:tr>
     </w:tbl>
-    <w:p/>
-    <w:p/>
-    <w:p>
-      <w:r>
+    <w:p>
+      <w:pPr>
+        <w:rPr>
+          <w:rFonts w:ascii="Arial" w:hAnsi="Arial" w:cs="Arial"/>
+        </w:rPr>
+      </w:pPr>
+    </w:p>
+    <w:p>
+      <w:pPr>
+        <w:jc w:val="both"/>
+        <w:rPr>
+          <w:rFonts w:ascii="Arial" w:hAnsi="Arial" w:cs="Arial"/>
+          <w:b/>
+          <w:bCs/>
+        </w:rPr>
+      </w:pPr>
+      <w:r>
+        <w:rPr>
+          <w:rFonts w:ascii="Arial" w:hAnsi="Arial" w:cs="Arial"/>
+          <w:b/>
+          <w:bCs/>
+        </w:rPr>
         <w:t>(55 pts) Modifique el programa mpi_vector_add.c para que calcule de dos vectores 1) el producto punto 2) el producto de un escalar por cada vector (el mismo escalar para ambos). Verifique el correcto funcionamiento de su programa (para ello puede probar con pocos elementos para validar). Incluya captura de pantalla.</w:t>
       </w:r>
     </w:p>
-    <w:p/>
+    <w:p>
+      <w:pPr>
+        <w:jc w:val="both"/>
+        <w:rPr>
+          <w:rFonts w:ascii="Arial" w:hAnsi="Arial" w:cs="Arial"/>
+        </w:rPr>
+      </w:pPr>
+      <w:r>
+        <w:rPr>
+          <w:rFonts w:ascii="Arial" w:hAnsi="Arial" w:cs="Arial"/>
+        </w:rPr>
+        <w:t>Escalar: 5</w:t>
+      </w:r>
+    </w:p>
+    <w:p>
+      <w:pPr>
+        <w:jc w:val="center"/>
+        <w:rPr>
+          <w:rFonts w:ascii="Arial" w:hAnsi="Arial" w:cs="Arial"/>
+        </w:rPr>
+      </w:pPr>
+      <w:r>
+        <w:rPr>
+          <w:rFonts w:ascii="Arial" w:hAnsi="Arial" w:cs="Arial"/>
+          <w:noProof/>
+        </w:rPr>
+        <w:drawing>
+          <wp:inline distT="0" distB="0" distL="0" distR="0" wp14:anchorId="78172E53" wp14:editId="67AF7EBF">
+            <wp:extent cx="5585460" cy="1520486"/>
+            <wp:effectExtent l="0" t="0" r="0" b="3810"/>
+            <wp:docPr id="1" name="Picture 1" descr="Text&#10;&#10;Description automatically generated"/>
+            <wp:cNvGraphicFramePr>
+              <a:graphicFrameLocks xmlns:a="http://schemas.openxmlformats.org/drawingml/2006/main" noChangeAspect="1"/>
+            </wp:cNvGraphicFramePr>
+            <a:graphic xmlns:a="http://schemas.openxmlformats.org/drawingml/2006/main">
+              <a:graphicData uri="http://schemas.openxmlformats.org/drawingml/2006/picture">
+                <pic:pic xmlns:pic="http://schemas.openxmlformats.org/drawingml/2006/picture">
+                  <pic:nvPicPr>
+                    <pic:cNvPr id="1" name="Picture 1" descr="Text&#10;&#10;Description automatically generated"/>
+                    <pic:cNvPicPr/>
+                  </pic:nvPicPr>
+                  <pic:blipFill>
+                    <a:blip r:embed="rId11"/>
+                    <a:stretch>
+                      <a:fillRect/>
+                    </a:stretch>
+                  </pic:blipFill>
+                  <pic:spPr>
+                    <a:xfrm>
+                      <a:off x="0" y="0"/>
+                      <a:ext cx="5597467" cy="1523755"/>
+                    </a:xfrm>
+                    <a:prstGeom prst="rect">
+                      <a:avLst/>
+                    </a:prstGeom>
+                  </pic:spPr>
+                </pic:pic>
+              </a:graphicData>
+            </a:graphic>
+          </wp:inline>
+        </w:drawing>
+      </w:r>
+    </w:p>
+    <w:p>
+      <w:pPr>
+        <w:jc w:val="center"/>
+        <w:rPr>
+          <w:rFonts w:ascii="Arial" w:hAnsi="Arial" w:cs="Arial"/>
+        </w:rPr>
+      </w:pPr>
+      <w:r>
+        <w:rPr>
+          <w:rFonts w:ascii="Arial" w:hAnsi="Arial" w:cs="Arial"/>
+          <w:noProof/>
+        </w:rPr>
+        <w:drawing>
+          <wp:inline distT="0" distB="0" distL="0" distR="0" wp14:anchorId="303B3EB5" wp14:editId="32BF83DF">
+            <wp:extent cx="5638800" cy="1469341"/>
+            <wp:effectExtent l="0" t="0" r="0" b="0"/>
+            <wp:docPr id="2" name="Picture 2" descr="Text&#10;&#10;Description automatically generated"/>
+            <wp:cNvGraphicFramePr>
+              <a:graphicFrameLocks xmlns:a="http://schemas.openxmlformats.org/drawingml/2006/main" noChangeAspect="1"/>
+            </wp:cNvGraphicFramePr>
+            <a:graphic xmlns:a="http://schemas.openxmlformats.org/drawingml/2006/main">
+              <a:graphicData uri="http://schemas.openxmlformats.org/drawingml/2006/picture">
+                <pic:pic xmlns:pic="http://schemas.openxmlformats.org/drawingml/2006/picture">
+                  <pic:nvPicPr>
+                    <pic:cNvPr id="2" name="Picture 2" descr="Text&#10;&#10;Description automatically generated"/>
+                    <pic:cNvPicPr/>
+                  </pic:nvPicPr>
+                  <pic:blipFill>
+                    <a:blip r:embed="rId12"/>
+                    <a:stretch>
+                      <a:fillRect/>
+                    </a:stretch>
+                  </pic:blipFill>
+                  <pic:spPr>
+                    <a:xfrm>
+                      <a:off x="0" y="0"/>
+                      <a:ext cx="5652456" cy="1472899"/>
+                    </a:xfrm>
+                    <a:prstGeom prst="rect">
+                      <a:avLst/>
+                    </a:prstGeom>
+                  </pic:spPr>
+                </pic:pic>
+              </a:graphicData>
+            </a:graphic>
+          </wp:inline>
+        </w:drawing>
+      </w:r>
+    </w:p>
+    <w:p>
+      <w:pPr>
+        <w:jc w:val="center"/>
+        <w:rPr>
+          <w:rFonts w:ascii="Arial" w:hAnsi="Arial" w:cs="Arial"/>
+        </w:rPr>
+      </w:pPr>
+      <w:r>
+        <w:rPr>
+          <w:rFonts w:ascii="Arial" w:hAnsi="Arial" w:cs="Arial"/>
+          <w:noProof/>
+        </w:rPr>
+        <w:drawing>
+          <wp:inline distT="0" distB="0" distL="0" distR="0" wp14:anchorId="0F048F77" wp14:editId="27F06B28">
+            <wp:extent cx="5692140" cy="1416346"/>
+            <wp:effectExtent l="0" t="0" r="3810" b="0"/>
+            <wp:docPr id="3" name="Picture 3" descr="Graphical user interface, text&#10;&#10;Description automatically generated"/>
+            <wp:cNvGraphicFramePr>
+              <a:graphicFrameLocks xmlns:a="http://schemas.openxmlformats.org/drawingml/2006/main" noChangeAspect="1"/>
+            </wp:cNvGraphicFramePr>
+            <a:graphic xmlns:a="http://schemas.openxmlformats.org/drawingml/2006/main">
+              <a:graphicData uri="http://schemas.openxmlformats.org/drawingml/2006/picture">
+                <pic:pic xmlns:pic="http://schemas.openxmlformats.org/drawingml/2006/picture">
+                  <pic:nvPicPr>
+                    <pic:cNvPr id="3" name="Picture 3" descr="Graphical user interface, text&#10;&#10;Description automatically generated"/>
+                    <pic:cNvPicPr/>
+                  </pic:nvPicPr>
+                  <pic:blipFill>
+                    <a:blip r:embed="rId13"/>
+                    <a:stretch>
+                      <a:fillRect/>
+                    </a:stretch>
+                  </pic:blipFill>
+                  <pic:spPr>
+                    <a:xfrm>
+                      <a:off x="0" y="0"/>
+                      <a:ext cx="5697800" cy="1417754"/>
+                    </a:xfrm>
+                    <a:prstGeom prst="rect">
+                      <a:avLst/>
+                    </a:prstGeom>
+                  </pic:spPr>
+                </pic:pic>
+              </a:graphicData>
+            </a:graphic>
+          </wp:inline>
+        </w:drawing>
+      </w:r>
+    </w:p>
+    <w:p>
+      <w:pPr>
+        <w:jc w:val="both"/>
+        <w:rPr>
+          <w:rFonts w:ascii="Arial" w:hAnsi="Arial" w:cs="Arial"/>
+          <w:b/>
+          <w:bCs/>
+        </w:rPr>
+      </w:pPr>
+      <w:r>
+        <w:rPr>
+          <w:rFonts w:ascii="Arial" w:hAnsi="Arial" w:cs="Arial"/>
+          <w:b/>
+          <w:bCs/>
+        </w:rPr>
+        <w:lastRenderedPageBreak/>
+        <w:t>(15 pts) Finalmente, escriba una reflexión del laboratorio realizado en donde hable de las técnicas aplicadas, lo que se aprendió y pudo repasar, elementos que le llamaron la atención, ediciones/mejoras que considera que son posibles y cualquier otra cosa relevante que tengan en mente. (No hay mínimo de palabras/párrafos, pero si desarrollan poco o de forma superficial seguramente tendrán nota baja en este inciso).</w:t>
+      </w:r>
+    </w:p>
+    <w:p>
+      <w:pPr>
+        <w:jc w:val="both"/>
+        <w:rPr>
+          <w:rFonts w:ascii="Arial" w:hAnsi="Arial" w:cs="Arial"/>
+        </w:rPr>
+      </w:pPr>
+    </w:p>
+    <w:p>
+      <w:pPr>
+        <w:jc w:val="both"/>
+        <w:rPr>
+          <w:rFonts w:ascii="Arial" w:hAnsi="Arial" w:cs="Arial"/>
+        </w:rPr>
+      </w:pPr>
+      <w:r>
+        <w:rPr>
+          <w:rFonts w:ascii="Arial" w:hAnsi="Arial" w:cs="Arial"/>
+        </w:rPr>
+        <w:t xml:space="preserve">Nos llamó mucho la atención la legibilidad del programa, esta bastante bien modularizado y parametrizado para que su lectura y entendimiento sea lo más claro posible. </w:t>
+      </w:r>
+      <w:r>
+        <w:rPr>
+          <w:rFonts w:ascii="Arial" w:hAnsi="Arial" w:cs="Arial"/>
+        </w:rPr>
+        <w:t>También nos ll</w:t>
+      </w:r>
+      <w:r>
+        <w:rPr>
+          <w:rFonts w:ascii="Arial" w:hAnsi="Arial" w:cs="Arial"/>
+        </w:rPr>
+        <w:t>a</w:t>
+      </w:r>
+      <w:r>
+        <w:rPr>
+          <w:rFonts w:ascii="Arial" w:hAnsi="Arial" w:cs="Arial"/>
+        </w:rPr>
+        <w:t xml:space="preserve">mó la atención como el programa reserva memoria para los vectores locales, que son subvectores de los vectores completos, y luego llama a la función Read_vector() para leer los datos de los vectores locales. </w:t>
+      </w:r>
+      <w:r>
+        <w:rPr>
+          <w:rFonts w:ascii="Arial" w:hAnsi="Arial" w:cs="Arial"/>
+        </w:rPr>
+        <w:t xml:space="preserve">Otro punto que nos llamó la atención es el uso de MPI para la comunicación entre los procesos y </w:t>
+      </w:r>
+      <w:r>
+        <w:rPr>
+          <w:rFonts w:ascii="Arial" w:hAnsi="Arial" w:cs="Arial"/>
+        </w:rPr>
+        <w:t>el uso de funciones como MPI_Reduce() para calcular el producto punto global a partir de los productos puntos locales calculados por cada proceso. Los temas que pudimos repasar fue el tema de vectores, cálculos de producto punto y escalar. No encontramos posibles mejores muy relevantes para el programa ni ediciones tampoco.</w:t>
+      </w:r>
+    </w:p>
     <w:sectPr>
       <w:pgSz w:w="12240" w:h="15840"/>
       <w:pgMar w:top="1440" w:right="1440" w:bottom="1440" w:left="1440" w:header="720" w:footer="720" w:gutter="0"/>
@@ -1272,13 +2706,13 @@
       <w:lang w:val="es-GT"/>
     </w:rPr>
   </w:style>
-  <w:style w:type="character" w:default="1" w:styleId="Fuentedeprrafopredeter">
+  <w:style w:type="character" w:default="1" w:styleId="DefaultParagraphFont">
     <w:name w:val="Default Paragraph Font"/>
     <w:uiPriority w:val="1"/>
     <w:semiHidden/>
     <w:unhideWhenUsed/>
   </w:style>
-  <w:style w:type="table" w:default="1" w:styleId="Tablanormal">
+  <w:style w:type="table" w:default="1" w:styleId="TableNormal">
     <w:name w:val="Normal Table"/>
     <w:uiPriority w:val="99"/>
     <w:semiHidden/>
@@ -1293,15 +2727,15 @@
       </w:tblCellMar>
     </w:tblPr>
   </w:style>
-  <w:style w:type="numbering" w:default="1" w:styleId="Sinlista">
+  <w:style w:type="numbering" w:default="1" w:styleId="NoList">
     <w:name w:val="No List"/>
     <w:uiPriority w:val="99"/>
     <w:semiHidden/>
     <w:unhideWhenUsed/>
   </w:style>
-  <w:style w:type="table" w:styleId="Tablaconcuadrcula">
+  <w:style w:type="table" w:styleId="TableGrid">
     <w:name w:val="Table Grid"/>
-    <w:basedOn w:val="Tablanormal"/>
+    <w:basedOn w:val="TableNormal"/>
     <w:uiPriority w:val="39"/>
     <w:rsid w:val="0075174F"/>
     <w:pPr>

</xml_diff>